<commit_message>
Added variation to the Reverse Brayton cycle.
</commit_message>
<xml_diff>
--- a/Theory/Reverse_Brayton _Cycle.docx
+++ b/Theory/Reverse_Brayton _Cycle.docx
@@ -34,25 +34,7 @@
         <w:jc w:val="both"/>
       </w:pPr>
       <w:r>
-        <w:t xml:space="preserve">A reverse Brayton cycle also known as Bell Coleman cycle (air as the medium), is a thermodynamic cycle that works on the same principle as Brayton cycle but in reverse. </w:t>
-      </w:r>
-      <w:r>
-        <w:t>While the Brayton cycle is used to generate power, the reverse Brayton cycle is employed</w:t>
-      </w:r>
-      <w:r>
-        <w:t xml:space="preserve"> in</w:t>
-      </w:r>
-      <w:r>
-        <w:t xml:space="preserve"> </w:t>
-      </w:r>
-      <w:r>
-        <w:t>cooling applications</w:t>
-      </w:r>
-      <w:r>
-        <w:t>.</w:t>
-      </w:r>
-      <w:r>
-        <w:t xml:space="preserve"> It focusses on extracting heat from a cooler area and moving it to a warmer one, making it ideal for refrigeration and air conditioning systems.</w:t>
+        <w:t>A reverse Brayton cycle also known as Bell Coleman cycle (air as the medium), is a thermodynamic cycle that works on the same principle as Brayton cycle but in reverse. While the Brayton cycle is used to generate power, the reverse Brayton cycle is employed in cooling applications. It focusses on extracting heat from a cooler area and moving it to a warmer one, making it ideal for refrigeration and air conditioning systems.</w:t>
       </w:r>
       <w:r>
         <w:t xml:space="preserve"> </w:t>
@@ -557,6 +539,38 @@
         <w:t xml:space="preserve"> heat exchanger can be employed for heat transfer from the gas exiting the condenser to the gas coming out from the evaporator. </w:t>
       </w:r>
     </w:p>
+    <w:p>
+      <w:pPr>
+        <w:pStyle w:val="ListParagraph"/>
+        <w:numPr>
+          <w:ilvl w:val="0"/>
+          <w:numId w:val="4"/>
+        </w:numPr>
+        <w:rPr>
+          <w:b/>
+          <w:bCs/>
+        </w:rPr>
+      </w:pPr>
+      <w:proofErr w:type="gramStart"/>
+      <w:r>
+        <w:rPr>
+          <w:b/>
+          <w:bCs/>
+        </w:rPr>
+        <w:t>Multi stage</w:t>
+      </w:r>
+      <w:proofErr w:type="gramEnd"/>
+      <w:r>
+        <w:rPr>
+          <w:b/>
+          <w:bCs/>
+        </w:rPr>
+        <w:t xml:space="preserve"> Compression: </w:t>
+      </w:r>
+      <w:r>
+        <w:t xml:space="preserve">One could have multi stage compression, and a for loop would have to be computed for pressures, and temperature within the compressor unit. </w:t>
+      </w:r>
+    </w:p>
     <w:p/>
     <w:p>
       <w:pPr>
@@ -627,7 +641,6 @@
         <w:rPr>
           <w:lang w:val="en-US"/>
         </w:rPr>
-        <w:lastRenderedPageBreak/>
         <w:t>P</w:t>
       </w:r>
       <w:r>
@@ -884,8 +897,10 @@
       </w:pPr>
       <w:r>
         <w:rPr>
-          <w:lang w:val="en-US"/>
-        </w:rPr>
+          <w:noProof/>
+          <w:lang w:val="en-US"/>
+        </w:rPr>
+        <w:lastRenderedPageBreak/>
         <w:drawing>
           <wp:inline distT="0" distB="0" distL="0" distR="0" wp14:anchorId="02ED589D" wp14:editId="081444A5">
             <wp:extent cx="3398520" cy="3505200"/>
@@ -940,7 +955,6 @@
         <w:rPr>
           <w:lang w:val="en-US"/>
         </w:rPr>
-        <w:lastRenderedPageBreak/>
         <w:t xml:space="preserve">Sources: </w:t>
       </w:r>
       <w:r>
@@ -1184,6 +1198,9 @@
       <w:ptab w:relativeTo="margin" w:alignment="right" w:leader="none"/>
     </w:r>
     <w:r>
+      <w:rPr>
+        <w:noProof/>
+      </w:rPr>
       <w:drawing>
         <wp:inline distT="0" distB="0" distL="0" distR="0" wp14:anchorId="24E567E0" wp14:editId="2599CA3A">
           <wp:extent cx="815340" cy="400167"/>
@@ -2615,6 +2632,7 @@
   <w:style w:type="character" w:default="1" w:styleId="DefaultParagraphFont">
     <w:name w:val="Default Paragraph Font"/>
     <w:uiPriority w:val="1"/>
+    <w:semiHidden/>
     <w:unhideWhenUsed/>
   </w:style>
   <w:style w:type="table" w:default="1" w:styleId="TableNormal">

</xml_diff>